<commit_message>
V0R4: Tipos y variables
</commit_message>
<xml_diff>
--- a/Java JRE y JDK compile y ejecute su primer programa.docx
+++ b/Java JRE y JDK compile y ejecute su primer programa.docx
@@ -1257,6 +1257,9 @@
           </w:tcPr>
           <w:p>
             <w:r>
+              <w:rPr>
+                <w:noProof/>
+              </w:rPr>
               <w:drawing>
                 <wp:inline distT="0" distB="0" distL="0" distR="0" wp14:anchorId="07B9CE9A" wp14:editId="7E37A835">
                   <wp:extent cx="2581275" cy="2454275"/>
@@ -1296,6 +1299,9 @@
           </w:p>
           <w:p>
             <w:r>
+              <w:rPr>
+                <w:noProof/>
+              </w:rPr>
               <w:drawing>
                 <wp:inline distT="0" distB="0" distL="0" distR="0" wp14:anchorId="7CEE28FE" wp14:editId="57A79208">
                   <wp:extent cx="2581275" cy="1992630"/>
@@ -1335,6 +1341,9 @@
           </w:p>
           <w:p>
             <w:r>
+              <w:rPr>
+                <w:noProof/>
+              </w:rPr>
               <w:drawing>
                 <wp:inline distT="0" distB="0" distL="0" distR="0" wp14:anchorId="14C1E28D" wp14:editId="6D1CFE5B">
                   <wp:extent cx="2581275" cy="2494915"/>
@@ -1374,6 +1383,9 @@
           </w:p>
           <w:p>
             <w:r>
+              <w:rPr>
+                <w:noProof/>
+              </w:rPr>
               <w:lastRenderedPageBreak/>
               <w:drawing>
                 <wp:inline distT="0" distB="0" distL="0" distR="0" wp14:anchorId="60E711EE" wp14:editId="1BA7C994">
@@ -1414,6 +1426,9 @@
           </w:p>
           <w:p>
             <w:r>
+              <w:rPr>
+                <w:noProof/>
+              </w:rPr>
               <w:drawing>
                 <wp:inline distT="0" distB="0" distL="0" distR="0" wp14:anchorId="6203672F" wp14:editId="379A5682">
                   <wp:extent cx="2581275" cy="2367280"/>
@@ -1453,6 +1468,9 @@
           </w:p>
           <w:p>
             <w:r>
+              <w:rPr>
+                <w:noProof/>
+              </w:rPr>
               <w:drawing>
                 <wp:inline distT="0" distB="0" distL="0" distR="0" wp14:anchorId="33508A9D" wp14:editId="33E266B4">
                   <wp:extent cx="2581275" cy="2537460"/>
@@ -1510,6 +1528,806 @@
       </w:r>
     </w:p>
     <w:p>
+      <w:r>
+        <w:t xml:space="preserve">En esta clase comenzamos nuestro aprendizaje con variables y tipos primitivos de Java. Los tipos vistos con más detalle fueron </w:t>
+      </w:r>
+      <w:proofErr w:type="spellStart"/>
+      <w:r>
+        <w:t>int</w:t>
+      </w:r>
+      <w:proofErr w:type="spellEnd"/>
+      <w:r>
+        <w:t xml:space="preserve"> (entero) y </w:t>
+      </w:r>
+      <w:proofErr w:type="spellStart"/>
+      <w:r>
+        <w:t>double</w:t>
+      </w:r>
+      <w:proofErr w:type="spellEnd"/>
+      <w:r>
+        <w:t xml:space="preserve"> (decimal). Los cuales </w:t>
+      </w:r>
+      <w:r>
+        <w:t>usamos para hacer operaciones aritméticas y también concatenar con texto.</w:t>
+      </w:r>
+    </w:p>
+    <w:p/>
+    <w:p>
+      <w:r>
+        <w:t>Durante el capítulo hablamos de buenas prácticas al nombrar clases y también variables. Comenzamos las clases con mayúscula y nuestras funciones y variables con minúsculas. Hablaremos más sobre esto en el futuro.</w:t>
+      </w:r>
+    </w:p>
+    <w:p/>
+    <w:p>
+      <w:r>
+        <w:t>Fue posible comprender un poco de conversión de tipos y cómo podemos pasar un valor de un tipo para una variable de otro. En algunos casos no necesitamos hacer nada, ya que el casting es implícito y en otros debemos dejar en claro al compilador que sabemos lo que estamos haciendo, mostrando entre paréntesis el tipo que queremos usar.</w:t>
+      </w:r>
+    </w:p>
+    <w:p/>
+    <w:p>
+      <w:r>
+        <w:t>Esto concluye esta lección. Siguiente paso: Caracteres. ¡Te espero allí!</w:t>
+      </w:r>
+    </w:p>
+    <w:p/>
+    <w:tbl>
+      <w:tblPr>
+        <w:tblStyle w:val="Tablaconcuadrcula"/>
+        <w:tblW w:w="0" w:type="auto"/>
+        <w:tblLook w:val="04A0" w:firstRow="1" w:lastRow="0" w:firstColumn="1" w:lastColumn="0" w:noHBand="0" w:noVBand="1"/>
+      </w:tblPr>
+      <w:tblGrid>
+        <w:gridCol w:w="4055"/>
+      </w:tblGrid>
+      <w:tr>
+        <w:tc>
+          <w:tcPr>
+            <w:tcW w:w="4055" w:type="dxa"/>
+          </w:tcPr>
+          <w:p>
+            <w:r>
+              <w:drawing>
+                <wp:inline distT="0" distB="0" distL="0" distR="0" wp14:anchorId="6B579BB7" wp14:editId="1AFDB6BD">
+                  <wp:extent cx="2581275" cy="3015615"/>
+                  <wp:effectExtent l="0" t="0" r="9525" b="0"/>
+                  <wp:docPr id="24" name="Imagen 24"/>
+                  <wp:cNvGraphicFramePr>
+                    <a:graphicFrameLocks xmlns:a="http://schemas.openxmlformats.org/drawingml/2006/main" noChangeAspect="1"/>
+                  </wp:cNvGraphicFramePr>
+                  <a:graphic xmlns:a="http://schemas.openxmlformats.org/drawingml/2006/main">
+                    <a:graphicData uri="http://schemas.openxmlformats.org/drawingml/2006/picture">
+                      <pic:pic xmlns:pic="http://schemas.openxmlformats.org/drawingml/2006/picture">
+                        <pic:nvPicPr>
+                          <pic:cNvPr id="1" name=""/>
+                          <pic:cNvPicPr/>
+                        </pic:nvPicPr>
+                        <pic:blipFill>
+                          <a:blip r:embed="rId28"/>
+                          <a:stretch>
+                            <a:fillRect/>
+                          </a:stretch>
+                        </pic:blipFill>
+                        <pic:spPr>
+                          <a:xfrm>
+                            <a:off x="0" y="0"/>
+                            <a:ext cx="2581275" cy="3015615"/>
+                          </a:xfrm>
+                          <a:prstGeom prst="rect">
+                            <a:avLst/>
+                          </a:prstGeom>
+                        </pic:spPr>
+                      </pic:pic>
+                    </a:graphicData>
+                  </a:graphic>
+                </wp:inline>
+              </w:drawing>
+            </w:r>
+          </w:p>
+          <w:p>
+            <w:r>
+              <w:t xml:space="preserve"> </w:t>
+            </w:r>
+          </w:p>
+          <w:p>
+            <w:r>
+              <w:lastRenderedPageBreak/>
+              <w:drawing>
+                <wp:inline distT="0" distB="0" distL="0" distR="0" wp14:anchorId="0F4BBA27" wp14:editId="67313013">
+                  <wp:extent cx="2581275" cy="2868930"/>
+                  <wp:effectExtent l="0" t="0" r="9525" b="7620"/>
+                  <wp:docPr id="25" name="Imagen 25"/>
+                  <wp:cNvGraphicFramePr>
+                    <a:graphicFrameLocks xmlns:a="http://schemas.openxmlformats.org/drawingml/2006/main" noChangeAspect="1"/>
+                  </wp:cNvGraphicFramePr>
+                  <a:graphic xmlns:a="http://schemas.openxmlformats.org/drawingml/2006/main">
+                    <a:graphicData uri="http://schemas.openxmlformats.org/drawingml/2006/picture">
+                      <pic:pic xmlns:pic="http://schemas.openxmlformats.org/drawingml/2006/picture">
+                        <pic:nvPicPr>
+                          <pic:cNvPr id="1" name=""/>
+                          <pic:cNvPicPr/>
+                        </pic:nvPicPr>
+                        <pic:blipFill>
+                          <a:blip r:embed="rId29"/>
+                          <a:stretch>
+                            <a:fillRect/>
+                          </a:stretch>
+                        </pic:blipFill>
+                        <pic:spPr>
+                          <a:xfrm>
+                            <a:off x="0" y="0"/>
+                            <a:ext cx="2581275" cy="2868930"/>
+                          </a:xfrm>
+                          <a:prstGeom prst="rect">
+                            <a:avLst/>
+                          </a:prstGeom>
+                        </pic:spPr>
+                      </pic:pic>
+                    </a:graphicData>
+                  </a:graphic>
+                </wp:inline>
+              </w:drawing>
+            </w:r>
+          </w:p>
+          <w:p>
+            <w:r>
+              <w:drawing>
+                <wp:inline distT="0" distB="0" distL="0" distR="0" wp14:anchorId="477EA330" wp14:editId="6047566F">
+                  <wp:extent cx="2581275" cy="3559810"/>
+                  <wp:effectExtent l="0" t="0" r="9525" b="2540"/>
+                  <wp:docPr id="26" name="Imagen 26"/>
+                  <wp:cNvGraphicFramePr>
+                    <a:graphicFrameLocks xmlns:a="http://schemas.openxmlformats.org/drawingml/2006/main" noChangeAspect="1"/>
+                  </wp:cNvGraphicFramePr>
+                  <a:graphic xmlns:a="http://schemas.openxmlformats.org/drawingml/2006/main">
+                    <a:graphicData uri="http://schemas.openxmlformats.org/drawingml/2006/picture">
+                      <pic:pic xmlns:pic="http://schemas.openxmlformats.org/drawingml/2006/picture">
+                        <pic:nvPicPr>
+                          <pic:cNvPr id="1" name=""/>
+                          <pic:cNvPicPr/>
+                        </pic:nvPicPr>
+                        <pic:blipFill>
+                          <a:blip r:embed="rId30"/>
+                          <a:stretch>
+                            <a:fillRect/>
+                          </a:stretch>
+                        </pic:blipFill>
+                        <pic:spPr>
+                          <a:xfrm>
+                            <a:off x="0" y="0"/>
+                            <a:ext cx="2581275" cy="3559810"/>
+                          </a:xfrm>
+                          <a:prstGeom prst="rect">
+                            <a:avLst/>
+                          </a:prstGeom>
+                        </pic:spPr>
+                      </pic:pic>
+                    </a:graphicData>
+                  </a:graphic>
+                </wp:inline>
+              </w:drawing>
+            </w:r>
+          </w:p>
+          <w:p>
+            <w:r>
+              <w:t xml:space="preserve">  </w:t>
+            </w:r>
+            <w:r>
+              <w:drawing>
+                <wp:inline distT="0" distB="0" distL="0" distR="0" wp14:anchorId="3EA0939F" wp14:editId="314C0EE8">
+                  <wp:extent cx="2581275" cy="2950210"/>
+                  <wp:effectExtent l="0" t="0" r="9525" b="2540"/>
+                  <wp:docPr id="27" name="Imagen 27"/>
+                  <wp:cNvGraphicFramePr>
+                    <a:graphicFrameLocks xmlns:a="http://schemas.openxmlformats.org/drawingml/2006/main" noChangeAspect="1"/>
+                  </wp:cNvGraphicFramePr>
+                  <a:graphic xmlns:a="http://schemas.openxmlformats.org/drawingml/2006/main">
+                    <a:graphicData uri="http://schemas.openxmlformats.org/drawingml/2006/picture">
+                      <pic:pic xmlns:pic="http://schemas.openxmlformats.org/drawingml/2006/picture">
+                        <pic:nvPicPr>
+                          <pic:cNvPr id="1" name=""/>
+                          <pic:cNvPicPr/>
+                        </pic:nvPicPr>
+                        <pic:blipFill>
+                          <a:blip r:embed="rId31"/>
+                          <a:stretch>
+                            <a:fillRect/>
+                          </a:stretch>
+                        </pic:blipFill>
+                        <pic:spPr>
+                          <a:xfrm>
+                            <a:off x="0" y="0"/>
+                            <a:ext cx="2581275" cy="2950210"/>
+                          </a:xfrm>
+                          <a:prstGeom prst="rect">
+                            <a:avLst/>
+                          </a:prstGeom>
+                        </pic:spPr>
+                      </pic:pic>
+                    </a:graphicData>
+                  </a:graphic>
+                </wp:inline>
+              </w:drawing>
+            </w:r>
+            <w:r>
+              <w:t xml:space="preserve"> </w:t>
+            </w:r>
+          </w:p>
+          <w:p>
+            <w:r>
+              <w:t xml:space="preserve"> </w:t>
+            </w:r>
+            <w:r>
+              <w:drawing>
+                <wp:inline distT="0" distB="0" distL="0" distR="0" wp14:anchorId="227A6E7E" wp14:editId="4DEDAF97">
+                  <wp:extent cx="2581275" cy="2637790"/>
+                  <wp:effectExtent l="0" t="0" r="9525" b="0"/>
+                  <wp:docPr id="29" name="Imagen 29"/>
+                  <wp:cNvGraphicFramePr>
+                    <a:graphicFrameLocks xmlns:a="http://schemas.openxmlformats.org/drawingml/2006/main" noChangeAspect="1"/>
+                  </wp:cNvGraphicFramePr>
+                  <a:graphic xmlns:a="http://schemas.openxmlformats.org/drawingml/2006/main">
+                    <a:graphicData uri="http://schemas.openxmlformats.org/drawingml/2006/picture">
+                      <pic:pic xmlns:pic="http://schemas.openxmlformats.org/drawingml/2006/picture">
+                        <pic:nvPicPr>
+                          <pic:cNvPr id="1" name=""/>
+                          <pic:cNvPicPr/>
+                        </pic:nvPicPr>
+                        <pic:blipFill>
+                          <a:blip r:embed="rId32"/>
+                          <a:stretch>
+                            <a:fillRect/>
+                          </a:stretch>
+                        </pic:blipFill>
+                        <pic:spPr>
+                          <a:xfrm>
+                            <a:off x="0" y="0"/>
+                            <a:ext cx="2581275" cy="2637790"/>
+                          </a:xfrm>
+                          <a:prstGeom prst="rect">
+                            <a:avLst/>
+                          </a:prstGeom>
+                        </pic:spPr>
+                      </pic:pic>
+                    </a:graphicData>
+                  </a:graphic>
+                </wp:inline>
+              </w:drawing>
+            </w:r>
+          </w:p>
+          <w:p>
+            <w:r>
+              <w:drawing>
+                <wp:inline distT="0" distB="0" distL="0" distR="0" wp14:anchorId="3CCAA8E4" wp14:editId="45BE05B3">
+                  <wp:extent cx="2581275" cy="1990090"/>
+                  <wp:effectExtent l="0" t="0" r="9525" b="0"/>
+                  <wp:docPr id="30" name="Imagen 30"/>
+                  <wp:cNvGraphicFramePr>
+                    <a:graphicFrameLocks xmlns:a="http://schemas.openxmlformats.org/drawingml/2006/main" noChangeAspect="1"/>
+                  </wp:cNvGraphicFramePr>
+                  <a:graphic xmlns:a="http://schemas.openxmlformats.org/drawingml/2006/main">
+                    <a:graphicData uri="http://schemas.openxmlformats.org/drawingml/2006/picture">
+                      <pic:pic xmlns:pic="http://schemas.openxmlformats.org/drawingml/2006/picture">
+                        <pic:nvPicPr>
+                          <pic:cNvPr id="1" name=""/>
+                          <pic:cNvPicPr/>
+                        </pic:nvPicPr>
+                        <pic:blipFill>
+                          <a:blip r:embed="rId33"/>
+                          <a:stretch>
+                            <a:fillRect/>
+                          </a:stretch>
+                        </pic:blipFill>
+                        <pic:spPr>
+                          <a:xfrm>
+                            <a:off x="0" y="0"/>
+                            <a:ext cx="2581275" cy="1990090"/>
+                          </a:xfrm>
+                          <a:prstGeom prst="rect">
+                            <a:avLst/>
+                          </a:prstGeom>
+                        </pic:spPr>
+                      </pic:pic>
+                    </a:graphicData>
+                  </a:graphic>
+                </wp:inline>
+              </w:drawing>
+            </w:r>
+          </w:p>
+          <w:p>
+            <w:r>
+              <w:lastRenderedPageBreak/>
+              <w:drawing>
+                <wp:inline distT="0" distB="0" distL="0" distR="0" wp14:anchorId="08400E91" wp14:editId="1C7B79AA">
+                  <wp:extent cx="2581275" cy="3148330"/>
+                  <wp:effectExtent l="0" t="0" r="9525" b="0"/>
+                  <wp:docPr id="31" name="Imagen 31"/>
+                  <wp:cNvGraphicFramePr>
+                    <a:graphicFrameLocks xmlns:a="http://schemas.openxmlformats.org/drawingml/2006/main" noChangeAspect="1"/>
+                  </wp:cNvGraphicFramePr>
+                  <a:graphic xmlns:a="http://schemas.openxmlformats.org/drawingml/2006/main">
+                    <a:graphicData uri="http://schemas.openxmlformats.org/drawingml/2006/picture">
+                      <pic:pic xmlns:pic="http://schemas.openxmlformats.org/drawingml/2006/picture">
+                        <pic:nvPicPr>
+                          <pic:cNvPr id="1" name=""/>
+                          <pic:cNvPicPr/>
+                        </pic:nvPicPr>
+                        <pic:blipFill>
+                          <a:blip r:embed="rId34"/>
+                          <a:stretch>
+                            <a:fillRect/>
+                          </a:stretch>
+                        </pic:blipFill>
+                        <pic:spPr>
+                          <a:xfrm>
+                            <a:off x="0" y="0"/>
+                            <a:ext cx="2581275" cy="3148330"/>
+                          </a:xfrm>
+                          <a:prstGeom prst="rect">
+                            <a:avLst/>
+                          </a:prstGeom>
+                        </pic:spPr>
+                      </pic:pic>
+                    </a:graphicData>
+                  </a:graphic>
+                </wp:inline>
+              </w:drawing>
+            </w:r>
+          </w:p>
+          <w:p>
+            <w:r>
+              <w:drawing>
+                <wp:inline distT="0" distB="0" distL="0" distR="0" wp14:anchorId="63B45B15" wp14:editId="191714B1">
+                  <wp:extent cx="2581275" cy="3533140"/>
+                  <wp:effectExtent l="0" t="0" r="9525" b="0"/>
+                  <wp:docPr id="32" name="Imagen 32"/>
+                  <wp:cNvGraphicFramePr>
+                    <a:graphicFrameLocks xmlns:a="http://schemas.openxmlformats.org/drawingml/2006/main" noChangeAspect="1"/>
+                  </wp:cNvGraphicFramePr>
+                  <a:graphic xmlns:a="http://schemas.openxmlformats.org/drawingml/2006/main">
+                    <a:graphicData uri="http://schemas.openxmlformats.org/drawingml/2006/picture">
+                      <pic:pic xmlns:pic="http://schemas.openxmlformats.org/drawingml/2006/picture">
+                        <pic:nvPicPr>
+                          <pic:cNvPr id="1" name=""/>
+                          <pic:cNvPicPr/>
+                        </pic:nvPicPr>
+                        <pic:blipFill>
+                          <a:blip r:embed="rId35"/>
+                          <a:stretch>
+                            <a:fillRect/>
+                          </a:stretch>
+                        </pic:blipFill>
+                        <pic:spPr>
+                          <a:xfrm>
+                            <a:off x="0" y="0"/>
+                            <a:ext cx="2581275" cy="3533140"/>
+                          </a:xfrm>
+                          <a:prstGeom prst="rect">
+                            <a:avLst/>
+                          </a:prstGeom>
+                        </pic:spPr>
+                      </pic:pic>
+                    </a:graphicData>
+                  </a:graphic>
+                </wp:inline>
+              </w:drawing>
+            </w:r>
+          </w:p>
+          <w:p/>
+          <w:p>
+            <w:r>
+              <w:drawing>
+                <wp:inline distT="0" distB="0" distL="0" distR="0" wp14:anchorId="2CE02CA0" wp14:editId="2F1CCB78">
+                  <wp:extent cx="2581275" cy="3065145"/>
+                  <wp:effectExtent l="0" t="0" r="9525" b="1905"/>
+                  <wp:docPr id="33" name="Imagen 33"/>
+                  <wp:cNvGraphicFramePr>
+                    <a:graphicFrameLocks xmlns:a="http://schemas.openxmlformats.org/drawingml/2006/main" noChangeAspect="1"/>
+                  </wp:cNvGraphicFramePr>
+                  <a:graphic xmlns:a="http://schemas.openxmlformats.org/drawingml/2006/main">
+                    <a:graphicData uri="http://schemas.openxmlformats.org/drawingml/2006/picture">
+                      <pic:pic xmlns:pic="http://schemas.openxmlformats.org/drawingml/2006/picture">
+                        <pic:nvPicPr>
+                          <pic:cNvPr id="1" name=""/>
+                          <pic:cNvPicPr/>
+                        </pic:nvPicPr>
+                        <pic:blipFill>
+                          <a:blip r:embed="rId36"/>
+                          <a:stretch>
+                            <a:fillRect/>
+                          </a:stretch>
+                        </pic:blipFill>
+                        <pic:spPr>
+                          <a:xfrm>
+                            <a:off x="0" y="0"/>
+                            <a:ext cx="2581275" cy="3065145"/>
+                          </a:xfrm>
+                          <a:prstGeom prst="rect">
+                            <a:avLst/>
+                          </a:prstGeom>
+                        </pic:spPr>
+                      </pic:pic>
+                    </a:graphicData>
+                  </a:graphic>
+                </wp:inline>
+              </w:drawing>
+            </w:r>
+          </w:p>
+          <w:p>
+            <w:r>
+              <w:drawing>
+                <wp:inline distT="0" distB="0" distL="0" distR="0" wp14:anchorId="2D4BEA7F" wp14:editId="546FD43D">
+                  <wp:extent cx="2581275" cy="2839720"/>
+                  <wp:effectExtent l="0" t="0" r="9525" b="0"/>
+                  <wp:docPr id="34" name="Imagen 34"/>
+                  <wp:cNvGraphicFramePr>
+                    <a:graphicFrameLocks xmlns:a="http://schemas.openxmlformats.org/drawingml/2006/main" noChangeAspect="1"/>
+                  </wp:cNvGraphicFramePr>
+                  <a:graphic xmlns:a="http://schemas.openxmlformats.org/drawingml/2006/main">
+                    <a:graphicData uri="http://schemas.openxmlformats.org/drawingml/2006/picture">
+                      <pic:pic xmlns:pic="http://schemas.openxmlformats.org/drawingml/2006/picture">
+                        <pic:nvPicPr>
+                          <pic:cNvPr id="1" name=""/>
+                          <pic:cNvPicPr/>
+                        </pic:nvPicPr>
+                        <pic:blipFill>
+                          <a:blip r:embed="rId37"/>
+                          <a:stretch>
+                            <a:fillRect/>
+                          </a:stretch>
+                        </pic:blipFill>
+                        <pic:spPr>
+                          <a:xfrm>
+                            <a:off x="0" y="0"/>
+                            <a:ext cx="2581275" cy="2839720"/>
+                          </a:xfrm>
+                          <a:prstGeom prst="rect">
+                            <a:avLst/>
+                          </a:prstGeom>
+                        </pic:spPr>
+                      </pic:pic>
+                    </a:graphicData>
+                  </a:graphic>
+                </wp:inline>
+              </w:drawing>
+            </w:r>
+          </w:p>
+          <w:p/>
+          <w:p>
+            <w:r>
+              <w:drawing>
+                <wp:inline distT="0" distB="0" distL="0" distR="0" wp14:anchorId="51E6DEBB" wp14:editId="20FB949C">
+                  <wp:extent cx="2581275" cy="1569720"/>
+                  <wp:effectExtent l="0" t="0" r="9525" b="0"/>
+                  <wp:docPr id="35" name="Imagen 35"/>
+                  <wp:cNvGraphicFramePr>
+                    <a:graphicFrameLocks xmlns:a="http://schemas.openxmlformats.org/drawingml/2006/main" noChangeAspect="1"/>
+                  </wp:cNvGraphicFramePr>
+                  <a:graphic xmlns:a="http://schemas.openxmlformats.org/drawingml/2006/main">
+                    <a:graphicData uri="http://schemas.openxmlformats.org/drawingml/2006/picture">
+                      <pic:pic xmlns:pic="http://schemas.openxmlformats.org/drawingml/2006/picture">
+                        <pic:nvPicPr>
+                          <pic:cNvPr id="1" name=""/>
+                          <pic:cNvPicPr/>
+                        </pic:nvPicPr>
+                        <pic:blipFill>
+                          <a:blip r:embed="rId38"/>
+                          <a:stretch>
+                            <a:fillRect/>
+                          </a:stretch>
+                        </pic:blipFill>
+                        <pic:spPr>
+                          <a:xfrm>
+                            <a:off x="0" y="0"/>
+                            <a:ext cx="2581275" cy="1569720"/>
+                          </a:xfrm>
+                          <a:prstGeom prst="rect">
+                            <a:avLst/>
+                          </a:prstGeom>
+                        </pic:spPr>
+                      </pic:pic>
+                    </a:graphicData>
+                  </a:graphic>
+                </wp:inline>
+              </w:drawing>
+            </w:r>
+          </w:p>
+          <w:p>
+            <w:r>
+              <w:lastRenderedPageBreak/>
+              <w:drawing>
+                <wp:inline distT="0" distB="0" distL="0" distR="0" wp14:anchorId="5D3EB31A" wp14:editId="4969CDDA">
+                  <wp:extent cx="2581275" cy="2510790"/>
+                  <wp:effectExtent l="0" t="0" r="9525" b="3810"/>
+                  <wp:docPr id="36" name="Imagen 36"/>
+                  <wp:cNvGraphicFramePr>
+                    <a:graphicFrameLocks xmlns:a="http://schemas.openxmlformats.org/drawingml/2006/main" noChangeAspect="1"/>
+                  </wp:cNvGraphicFramePr>
+                  <a:graphic xmlns:a="http://schemas.openxmlformats.org/drawingml/2006/main">
+                    <a:graphicData uri="http://schemas.openxmlformats.org/drawingml/2006/picture">
+                      <pic:pic xmlns:pic="http://schemas.openxmlformats.org/drawingml/2006/picture">
+                        <pic:nvPicPr>
+                          <pic:cNvPr id="1" name=""/>
+                          <pic:cNvPicPr/>
+                        </pic:nvPicPr>
+                        <pic:blipFill>
+                          <a:blip r:embed="rId39"/>
+                          <a:stretch>
+                            <a:fillRect/>
+                          </a:stretch>
+                        </pic:blipFill>
+                        <pic:spPr>
+                          <a:xfrm>
+                            <a:off x="0" y="0"/>
+                            <a:ext cx="2581275" cy="2510790"/>
+                          </a:xfrm>
+                          <a:prstGeom prst="rect">
+                            <a:avLst/>
+                          </a:prstGeom>
+                        </pic:spPr>
+                      </pic:pic>
+                    </a:graphicData>
+                  </a:graphic>
+                </wp:inline>
+              </w:drawing>
+            </w:r>
+          </w:p>
+          <w:p/>
+          <w:p/>
+          <w:p>
+            <w:r>
+              <w:drawing>
+                <wp:inline distT="0" distB="0" distL="0" distR="0" wp14:anchorId="77FB9207" wp14:editId="091DFE8C">
+                  <wp:extent cx="2581275" cy="2826385"/>
+                  <wp:effectExtent l="0" t="0" r="9525" b="0"/>
+                  <wp:docPr id="37" name="Imagen 37"/>
+                  <wp:cNvGraphicFramePr>
+                    <a:graphicFrameLocks xmlns:a="http://schemas.openxmlformats.org/drawingml/2006/main" noChangeAspect="1"/>
+                  </wp:cNvGraphicFramePr>
+                  <a:graphic xmlns:a="http://schemas.openxmlformats.org/drawingml/2006/main">
+                    <a:graphicData uri="http://schemas.openxmlformats.org/drawingml/2006/picture">
+                      <pic:pic xmlns:pic="http://schemas.openxmlformats.org/drawingml/2006/picture">
+                        <pic:nvPicPr>
+                          <pic:cNvPr id="1" name=""/>
+                          <pic:cNvPicPr/>
+                        </pic:nvPicPr>
+                        <pic:blipFill>
+                          <a:blip r:embed="rId40"/>
+                          <a:stretch>
+                            <a:fillRect/>
+                          </a:stretch>
+                        </pic:blipFill>
+                        <pic:spPr>
+                          <a:xfrm>
+                            <a:off x="0" y="0"/>
+                            <a:ext cx="2581275" cy="2826385"/>
+                          </a:xfrm>
+                          <a:prstGeom prst="rect">
+                            <a:avLst/>
+                          </a:prstGeom>
+                        </pic:spPr>
+                      </pic:pic>
+                    </a:graphicData>
+                  </a:graphic>
+                </wp:inline>
+              </w:drawing>
+            </w:r>
+          </w:p>
+          <w:p>
+            <w:r>
+              <w:drawing>
+                <wp:inline distT="0" distB="0" distL="0" distR="0" wp14:anchorId="5626473D" wp14:editId="1587D238">
+                  <wp:extent cx="2581275" cy="3444240"/>
+                  <wp:effectExtent l="0" t="0" r="9525" b="3810"/>
+                  <wp:docPr id="38" name="Imagen 38"/>
+                  <wp:cNvGraphicFramePr>
+                    <a:graphicFrameLocks xmlns:a="http://schemas.openxmlformats.org/drawingml/2006/main" noChangeAspect="1"/>
+                  </wp:cNvGraphicFramePr>
+                  <a:graphic xmlns:a="http://schemas.openxmlformats.org/drawingml/2006/main">
+                    <a:graphicData uri="http://schemas.openxmlformats.org/drawingml/2006/picture">
+                      <pic:pic xmlns:pic="http://schemas.openxmlformats.org/drawingml/2006/picture">
+                        <pic:nvPicPr>
+                          <pic:cNvPr id="1" name=""/>
+                          <pic:cNvPicPr/>
+                        </pic:nvPicPr>
+                        <pic:blipFill>
+                          <a:blip r:embed="rId41"/>
+                          <a:stretch>
+                            <a:fillRect/>
+                          </a:stretch>
+                        </pic:blipFill>
+                        <pic:spPr>
+                          <a:xfrm>
+                            <a:off x="0" y="0"/>
+                            <a:ext cx="2581275" cy="3444240"/>
+                          </a:xfrm>
+                          <a:prstGeom prst="rect">
+                            <a:avLst/>
+                          </a:prstGeom>
+                        </pic:spPr>
+                      </pic:pic>
+                    </a:graphicData>
+                  </a:graphic>
+                </wp:inline>
+              </w:drawing>
+            </w:r>
+          </w:p>
+          <w:p>
+            <w:r>
+              <w:drawing>
+                <wp:inline distT="0" distB="0" distL="0" distR="0" wp14:anchorId="0E8D0C59" wp14:editId="541F7E15">
+                  <wp:extent cx="2581275" cy="3457575"/>
+                  <wp:effectExtent l="0" t="0" r="9525" b="9525"/>
+                  <wp:docPr id="39" name="Imagen 39"/>
+                  <wp:cNvGraphicFramePr>
+                    <a:graphicFrameLocks xmlns:a="http://schemas.openxmlformats.org/drawingml/2006/main" noChangeAspect="1"/>
+                  </wp:cNvGraphicFramePr>
+                  <a:graphic xmlns:a="http://schemas.openxmlformats.org/drawingml/2006/main">
+                    <a:graphicData uri="http://schemas.openxmlformats.org/drawingml/2006/picture">
+                      <pic:pic xmlns:pic="http://schemas.openxmlformats.org/drawingml/2006/picture">
+                        <pic:nvPicPr>
+                          <pic:cNvPr id="1" name=""/>
+                          <pic:cNvPicPr/>
+                        </pic:nvPicPr>
+                        <pic:blipFill>
+                          <a:blip r:embed="rId42"/>
+                          <a:stretch>
+                            <a:fillRect/>
+                          </a:stretch>
+                        </pic:blipFill>
+                        <pic:spPr>
+                          <a:xfrm>
+                            <a:off x="0" y="0"/>
+                            <a:ext cx="2581275" cy="3457575"/>
+                          </a:xfrm>
+                          <a:prstGeom prst="rect">
+                            <a:avLst/>
+                          </a:prstGeom>
+                        </pic:spPr>
+                      </pic:pic>
+                    </a:graphicData>
+                  </a:graphic>
+                </wp:inline>
+              </w:drawing>
+            </w:r>
+          </w:p>
+          <w:p>
+            <w:r>
+              <w:lastRenderedPageBreak/>
+              <w:drawing>
+                <wp:inline distT="0" distB="0" distL="0" distR="0" wp14:anchorId="782CB4A4" wp14:editId="661AF215">
+                  <wp:extent cx="2581275" cy="3796665"/>
+                  <wp:effectExtent l="0" t="0" r="9525" b="0"/>
+                  <wp:docPr id="40" name="Imagen 40"/>
+                  <wp:cNvGraphicFramePr>
+                    <a:graphicFrameLocks xmlns:a="http://schemas.openxmlformats.org/drawingml/2006/main" noChangeAspect="1"/>
+                  </wp:cNvGraphicFramePr>
+                  <a:graphic xmlns:a="http://schemas.openxmlformats.org/drawingml/2006/main">
+                    <a:graphicData uri="http://schemas.openxmlformats.org/drawingml/2006/picture">
+                      <pic:pic xmlns:pic="http://schemas.openxmlformats.org/drawingml/2006/picture">
+                        <pic:nvPicPr>
+                          <pic:cNvPr id="1" name=""/>
+                          <pic:cNvPicPr/>
+                        </pic:nvPicPr>
+                        <pic:blipFill>
+                          <a:blip r:embed="rId43"/>
+                          <a:stretch>
+                            <a:fillRect/>
+                          </a:stretch>
+                        </pic:blipFill>
+                        <pic:spPr>
+                          <a:xfrm>
+                            <a:off x="0" y="0"/>
+                            <a:ext cx="2581275" cy="3796665"/>
+                          </a:xfrm>
+                          <a:prstGeom prst="rect">
+                            <a:avLst/>
+                          </a:prstGeom>
+                        </pic:spPr>
+                      </pic:pic>
+                    </a:graphicData>
+                  </a:graphic>
+                </wp:inline>
+              </w:drawing>
+            </w:r>
+          </w:p>
+          <w:p>
+            <w:r>
+              <w:drawing>
+                <wp:inline distT="0" distB="0" distL="0" distR="0" wp14:anchorId="485FA761" wp14:editId="18A51413">
+                  <wp:extent cx="2581275" cy="2581275"/>
+                  <wp:effectExtent l="0" t="0" r="9525" b="9525"/>
+                  <wp:docPr id="41" name="Imagen 41"/>
+                  <wp:cNvGraphicFramePr>
+                    <a:graphicFrameLocks xmlns:a="http://schemas.openxmlformats.org/drawingml/2006/main" noChangeAspect="1"/>
+                  </wp:cNvGraphicFramePr>
+                  <a:graphic xmlns:a="http://schemas.openxmlformats.org/drawingml/2006/main">
+                    <a:graphicData uri="http://schemas.openxmlformats.org/drawingml/2006/picture">
+                      <pic:pic xmlns:pic="http://schemas.openxmlformats.org/drawingml/2006/picture">
+                        <pic:nvPicPr>
+                          <pic:cNvPr id="1" name=""/>
+                          <pic:cNvPicPr/>
+                        </pic:nvPicPr>
+                        <pic:blipFill>
+                          <a:blip r:embed="rId44"/>
+                          <a:stretch>
+                            <a:fillRect/>
+                          </a:stretch>
+                        </pic:blipFill>
+                        <pic:spPr>
+                          <a:xfrm>
+                            <a:off x="0" y="0"/>
+                            <a:ext cx="2581275" cy="2581275"/>
+                          </a:xfrm>
+                          <a:prstGeom prst="rect">
+                            <a:avLst/>
+                          </a:prstGeom>
+                        </pic:spPr>
+                      </pic:pic>
+                    </a:graphicData>
+                  </a:graphic>
+                </wp:inline>
+              </w:drawing>
+            </w:r>
+          </w:p>
+          <w:p>
+            <w:r>
+              <w:drawing>
+                <wp:inline distT="0" distB="0" distL="0" distR="0" wp14:anchorId="37DB9785" wp14:editId="7E509969">
+                  <wp:extent cx="2581275" cy="2866390"/>
+                  <wp:effectExtent l="0" t="0" r="9525" b="0"/>
+                  <wp:docPr id="42" name="Imagen 42"/>
+                  <wp:cNvGraphicFramePr>
+                    <a:graphicFrameLocks xmlns:a="http://schemas.openxmlformats.org/drawingml/2006/main" noChangeAspect="1"/>
+                  </wp:cNvGraphicFramePr>
+                  <a:graphic xmlns:a="http://schemas.openxmlformats.org/drawingml/2006/main">
+                    <a:graphicData uri="http://schemas.openxmlformats.org/drawingml/2006/picture">
+                      <pic:pic xmlns:pic="http://schemas.openxmlformats.org/drawingml/2006/picture">
+                        <pic:nvPicPr>
+                          <pic:cNvPr id="1" name=""/>
+                          <pic:cNvPicPr/>
+                        </pic:nvPicPr>
+                        <pic:blipFill>
+                          <a:blip r:embed="rId45"/>
+                          <a:stretch>
+                            <a:fillRect/>
+                          </a:stretch>
+                        </pic:blipFill>
+                        <pic:spPr>
+                          <a:xfrm>
+                            <a:off x="0" y="0"/>
+                            <a:ext cx="2581275" cy="2866390"/>
+                          </a:xfrm>
+                          <a:prstGeom prst="rect">
+                            <a:avLst/>
+                          </a:prstGeom>
+                        </pic:spPr>
+                      </pic:pic>
+                    </a:graphicData>
+                  </a:graphic>
+                </wp:inline>
+              </w:drawing>
+            </w:r>
+          </w:p>
+        </w:tc>
+      </w:tr>
+    </w:tbl>
+    <w:p/>
+    <w:p>
+      <w:pPr>
+        <w:pStyle w:val="Ttulo2"/>
+        <w:numPr>
+          <w:ilvl w:val="0"/>
+          <w:numId w:val="1"/>
+        </w:numPr>
+      </w:pPr>
+      <w:r>
+        <w:t>Conclusión 5:</w:t>
+      </w:r>
+      <w:r>
+        <w:t xml:space="preserve"> Trabajando con caracteres</w:t>
+      </w:r>
+    </w:p>
+    <w:p>
       <w:pPr>
         <w:pStyle w:val="Prrafodelista"/>
         <w:numPr>
@@ -1527,10 +2345,10 @@
         </w:numPr>
       </w:pPr>
       <w:r>
-        <w:t>Conclusión 5:</w:t>
-      </w:r>
-      <w:r>
-        <w:t xml:space="preserve"> Trabajando con caracteres</w:t>
+        <w:t>Conclusión 6:</w:t>
+      </w:r>
+      <w:r>
+        <w:t xml:space="preserve"> Practicando condicionales</w:t>
       </w:r>
     </w:p>
     <w:p>
@@ -1551,11 +2369,16 @@
         </w:numPr>
       </w:pPr>
       <w:r>
-        <w:t>Conclusión 6:</w:t>
-      </w:r>
-      <w:r>
-        <w:t xml:space="preserve"> Practicando condicionales</w:t>
-      </w:r>
+        <w:t>Conclusión 7:</w:t>
+      </w:r>
+      <w:r>
+        <w:t xml:space="preserve"> Controlando flujo con </w:t>
+      </w:r>
+      <w:proofErr w:type="spellStart"/>
+      <w:r>
+        <w:t>Loops</w:t>
+      </w:r>
+      <w:proofErr w:type="spellEnd"/>
     </w:p>
     <w:p>
       <w:pPr>
@@ -1575,16 +2398,8 @@
         </w:numPr>
       </w:pPr>
       <w:r>
-        <w:t>Conclusión 7:</w:t>
-      </w:r>
-      <w:r>
-        <w:t xml:space="preserve"> Controlando flujo con </w:t>
-      </w:r>
-      <w:proofErr w:type="spellStart"/>
-      <w:r>
-        <w:t>Loops</w:t>
-      </w:r>
-      <w:proofErr w:type="spellEnd"/>
+        <w:t xml:space="preserve">Anexos: </w:t>
+      </w:r>
     </w:p>
     <w:p>
       <w:pPr>
@@ -1594,28 +2409,7 @@
           <w:numId w:val="2"/>
         </w:numPr>
       </w:pPr>
-    </w:p>
-    <w:p>
-      <w:pPr>
-        <w:pStyle w:val="Ttulo2"/>
-        <w:numPr>
-          <w:ilvl w:val="0"/>
-          <w:numId w:val="1"/>
-        </w:numPr>
-      </w:pPr>
-      <w:r>
-        <w:t xml:space="preserve">Anexos: </w:t>
-      </w:r>
-    </w:p>
-    <w:p>
-      <w:pPr>
-        <w:pStyle w:val="Prrafodelista"/>
-        <w:numPr>
-          <w:ilvl w:val="0"/>
-          <w:numId w:val="2"/>
-        </w:numPr>
-      </w:pPr>
-      <w:hyperlink r:id="rId28" w:history="1">
+      <w:hyperlink r:id="rId46" w:history="1">
         <w:r>
           <w:rPr>
             <w:rStyle w:val="Hipervnculo"/>
@@ -1632,7 +2426,7 @@
           <w:numId w:val="2"/>
         </w:numPr>
       </w:pPr>
-      <w:hyperlink r:id="rId29" w:anchor="java8-windows" w:history="1">
+      <w:hyperlink r:id="rId47" w:anchor="java8-windows" w:history="1">
         <w:r>
           <w:rPr>
             <w:rStyle w:val="Hipervnculo"/>
@@ -1652,7 +2446,7 @@
           <w:numId w:val="2"/>
         </w:numPr>
       </w:pPr>
-      <w:hyperlink r:id="rId30" w:history="1">
+      <w:hyperlink r:id="rId48" w:history="1">
         <w:r>
           <w:rPr>
             <w:rStyle w:val="Hipervnculo"/>
@@ -1672,7 +2466,7 @@
           <w:numId w:val="2"/>
         </w:numPr>
       </w:pPr>
-      <w:hyperlink r:id="rId31" w:history="1">
+      <w:hyperlink r:id="rId49" w:history="1">
         <w:r>
           <w:rPr>
             <w:rStyle w:val="Hipervnculo"/>
@@ -1697,7 +2491,7 @@
           <w:u w:val="none"/>
         </w:rPr>
       </w:pPr>
-      <w:hyperlink r:id="rId32" w:history="1">
+      <w:hyperlink r:id="rId50" w:history="1">
         <w:r>
           <w:rPr>
             <w:rStyle w:val="Hipervnculo"/>
@@ -1714,7 +2508,7 @@
           <w:numId w:val="2"/>
         </w:numPr>
       </w:pPr>
-      <w:hyperlink r:id="rId33" w:history="1">
+      <w:hyperlink r:id="rId51" w:history="1">
         <w:r>
           <w:rPr>
             <w:rStyle w:val="Hipervnculo"/>
@@ -1731,6 +2525,26 @@
     </w:p>
     <w:p>
       <w:pPr>
+        <w:pStyle w:val="Prrafodelista"/>
+        <w:numPr>
+          <w:ilvl w:val="0"/>
+          <w:numId w:val="2"/>
+        </w:numPr>
+      </w:pPr>
+      <w:r>
+        <w:t xml:space="preserve">No se puede usar una variable o </w:t>
+      </w:r>
+      <w:proofErr w:type="spellStart"/>
+      <w:r>
+        <w:t>print</w:t>
+      </w:r>
+      <w:proofErr w:type="spellEnd"/>
+      <w:r>
+        <w:t xml:space="preserve"> si no se declara completa</w:t>
+      </w:r>
+    </w:p>
+    <w:p>
+      <w:pPr>
         <w:pStyle w:val="Ttulo2"/>
         <w:numPr>
           <w:ilvl w:val="0"/>
@@ -1785,6 +2599,7 @@
         </w:numPr>
       </w:pPr>
       <w:r>
+        <w:lastRenderedPageBreak/>
         <w:t>Software de código abierto (Open-</w:t>
       </w:r>
       <w:proofErr w:type="spellStart"/>
@@ -1891,6 +2706,18 @@
       <w:proofErr w:type="spellEnd"/>
       <w:r>
         <w:t>: estructura de carpetas donde se guardan las clases</w:t>
+      </w:r>
+    </w:p>
+    <w:p>
+      <w:pPr>
+        <w:pStyle w:val="Prrafodelista"/>
+        <w:numPr>
+          <w:ilvl w:val="0"/>
+          <w:numId w:val="2"/>
+        </w:numPr>
+      </w:pPr>
+      <w:r>
+        <w:t>compilar</w:t>
       </w:r>
     </w:p>
     <w:sectPr>

</xml_diff>

<commit_message>
V0R5: trabajando con caracteres
</commit_message>
<xml_diff>
--- a/Java JRE y JDK compile y ejecute su primer programa.docx
+++ b/Java JRE y JDK compile y ejecute su primer programa.docx
@@ -1586,6 +1586,9 @@
           </w:tcPr>
           <w:p>
             <w:r>
+              <w:rPr>
+                <w:noProof/>
+              </w:rPr>
               <w:drawing>
                 <wp:inline distT="0" distB="0" distL="0" distR="0" wp14:anchorId="6B579BB7" wp14:editId="1AFDB6BD">
                   <wp:extent cx="2581275" cy="3015615"/>
@@ -1630,6 +1633,9 @@
           </w:p>
           <w:p>
             <w:r>
+              <w:rPr>
+                <w:noProof/>
+              </w:rPr>
               <w:lastRenderedPageBreak/>
               <w:drawing>
                 <wp:inline distT="0" distB="0" distL="0" distR="0" wp14:anchorId="0F4BBA27" wp14:editId="67313013">
@@ -1670,6 +1676,9 @@
           </w:p>
           <w:p>
             <w:r>
+              <w:rPr>
+                <w:noProof/>
+              </w:rPr>
               <w:drawing>
                 <wp:inline distT="0" distB="0" distL="0" distR="0" wp14:anchorId="477EA330" wp14:editId="6047566F">
                   <wp:extent cx="2581275" cy="3559810"/>
@@ -1712,6 +1721,9 @@
               <w:t xml:space="preserve">  </w:t>
             </w:r>
             <w:r>
+              <w:rPr>
+                <w:noProof/>
+              </w:rPr>
               <w:drawing>
                 <wp:inline distT="0" distB="0" distL="0" distR="0" wp14:anchorId="3EA0939F" wp14:editId="314C0EE8">
                   <wp:extent cx="2581275" cy="2950210"/>
@@ -1757,6 +1769,9 @@
               <w:t xml:space="preserve"> </w:t>
             </w:r>
             <w:r>
+              <w:rPr>
+                <w:noProof/>
+              </w:rPr>
               <w:drawing>
                 <wp:inline distT="0" distB="0" distL="0" distR="0" wp14:anchorId="227A6E7E" wp14:editId="4DEDAF97">
                   <wp:extent cx="2581275" cy="2637790"/>
@@ -1796,6 +1811,9 @@
           </w:p>
           <w:p>
             <w:r>
+              <w:rPr>
+                <w:noProof/>
+              </w:rPr>
               <w:drawing>
                 <wp:inline distT="0" distB="0" distL="0" distR="0" wp14:anchorId="3CCAA8E4" wp14:editId="45BE05B3">
                   <wp:extent cx="2581275" cy="1990090"/>
@@ -1835,6 +1853,9 @@
           </w:p>
           <w:p>
             <w:r>
+              <w:rPr>
+                <w:noProof/>
+              </w:rPr>
               <w:lastRenderedPageBreak/>
               <w:drawing>
                 <wp:inline distT="0" distB="0" distL="0" distR="0" wp14:anchorId="08400E91" wp14:editId="1C7B79AA">
@@ -1875,6 +1896,9 @@
           </w:p>
           <w:p>
             <w:r>
+              <w:rPr>
+                <w:noProof/>
+              </w:rPr>
               <w:drawing>
                 <wp:inline distT="0" distB="0" distL="0" distR="0" wp14:anchorId="63B45B15" wp14:editId="191714B1">
                   <wp:extent cx="2581275" cy="3533140"/>
@@ -1915,6 +1939,9 @@
           <w:p/>
           <w:p>
             <w:r>
+              <w:rPr>
+                <w:noProof/>
+              </w:rPr>
               <w:drawing>
                 <wp:inline distT="0" distB="0" distL="0" distR="0" wp14:anchorId="2CE02CA0" wp14:editId="2F1CCB78">
                   <wp:extent cx="2581275" cy="3065145"/>
@@ -1954,6 +1981,9 @@
           </w:p>
           <w:p>
             <w:r>
+              <w:rPr>
+                <w:noProof/>
+              </w:rPr>
               <w:drawing>
                 <wp:inline distT="0" distB="0" distL="0" distR="0" wp14:anchorId="2D4BEA7F" wp14:editId="546FD43D">
                   <wp:extent cx="2581275" cy="2839720"/>
@@ -1994,6 +2024,9 @@
           <w:p/>
           <w:p>
             <w:r>
+              <w:rPr>
+                <w:noProof/>
+              </w:rPr>
               <w:drawing>
                 <wp:inline distT="0" distB="0" distL="0" distR="0" wp14:anchorId="51E6DEBB" wp14:editId="20FB949C">
                   <wp:extent cx="2581275" cy="1569720"/>
@@ -2033,6 +2066,9 @@
           </w:p>
           <w:p>
             <w:r>
+              <w:rPr>
+                <w:noProof/>
+              </w:rPr>
               <w:lastRenderedPageBreak/>
               <w:drawing>
                 <wp:inline distT="0" distB="0" distL="0" distR="0" wp14:anchorId="5D3EB31A" wp14:editId="4969CDDA">
@@ -2075,6 +2111,9 @@
           <w:p/>
           <w:p>
             <w:r>
+              <w:rPr>
+                <w:noProof/>
+              </w:rPr>
               <w:drawing>
                 <wp:inline distT="0" distB="0" distL="0" distR="0" wp14:anchorId="77FB9207" wp14:editId="091DFE8C">
                   <wp:extent cx="2581275" cy="2826385"/>
@@ -2114,6 +2153,9 @@
           </w:p>
           <w:p>
             <w:r>
+              <w:rPr>
+                <w:noProof/>
+              </w:rPr>
               <w:drawing>
                 <wp:inline distT="0" distB="0" distL="0" distR="0" wp14:anchorId="5626473D" wp14:editId="1587D238">
                   <wp:extent cx="2581275" cy="3444240"/>
@@ -2153,6 +2195,9 @@
           </w:p>
           <w:p>
             <w:r>
+              <w:rPr>
+                <w:noProof/>
+              </w:rPr>
               <w:drawing>
                 <wp:inline distT="0" distB="0" distL="0" distR="0" wp14:anchorId="0E8D0C59" wp14:editId="541F7E15">
                   <wp:extent cx="2581275" cy="3457575"/>
@@ -2192,6 +2237,9 @@
           </w:p>
           <w:p>
             <w:r>
+              <w:rPr>
+                <w:noProof/>
+              </w:rPr>
               <w:lastRenderedPageBreak/>
               <w:drawing>
                 <wp:inline distT="0" distB="0" distL="0" distR="0" wp14:anchorId="782CB4A4" wp14:editId="661AF215">
@@ -2232,6 +2280,9 @@
           </w:p>
           <w:p>
             <w:r>
+              <w:rPr>
+                <w:noProof/>
+              </w:rPr>
               <w:drawing>
                 <wp:inline distT="0" distB="0" distL="0" distR="0" wp14:anchorId="485FA761" wp14:editId="18A51413">
                   <wp:extent cx="2581275" cy="2581275"/>
@@ -2271,6 +2322,9 @@
           </w:p>
           <w:p>
             <w:r>
+              <w:rPr>
+                <w:noProof/>
+              </w:rPr>
               <w:drawing>
                 <wp:inline distT="0" distB="0" distL="0" distR="0" wp14:anchorId="37DB9785" wp14:editId="7E509969">
                   <wp:extent cx="2581275" cy="2866390"/>
@@ -2335,7 +2389,492 @@
           <w:numId w:val="2"/>
         </w:numPr>
       </w:pPr>
-    </w:p>
+      <w:r>
+        <w:t xml:space="preserve"> </w:t>
+      </w:r>
+      <w:r>
+        <w:t xml:space="preserve">El concepto y cómo declarar </w:t>
+      </w:r>
+      <w:proofErr w:type="spellStart"/>
+      <w:r>
+        <w:t>char</w:t>
+      </w:r>
+      <w:proofErr w:type="spellEnd"/>
+      <w:r>
+        <w:t xml:space="preserve"> y </w:t>
+      </w:r>
+      <w:proofErr w:type="spellStart"/>
+      <w:r>
+        <w:t>String</w:t>
+      </w:r>
+      <w:proofErr w:type="spellEnd"/>
+      <w:r>
+        <w:t>.</w:t>
+      </w:r>
+    </w:p>
+    <w:p>
+      <w:pPr>
+        <w:pStyle w:val="Prrafodelista"/>
+        <w:numPr>
+          <w:ilvl w:val="0"/>
+          <w:numId w:val="2"/>
+        </w:numPr>
+      </w:pPr>
+      <w:r>
+        <w:t xml:space="preserve">Cómo concatenar </w:t>
+      </w:r>
+      <w:proofErr w:type="spellStart"/>
+      <w:r>
+        <w:t>Strings</w:t>
+      </w:r>
+      <w:proofErr w:type="spellEnd"/>
+      <w:r>
+        <w:t>.</w:t>
+      </w:r>
+    </w:p>
+    <w:p>
+      <w:pPr>
+        <w:pStyle w:val="Prrafodelista"/>
+        <w:numPr>
+          <w:ilvl w:val="0"/>
+          <w:numId w:val="2"/>
+        </w:numPr>
+      </w:pPr>
+      <w:r>
+        <w:t xml:space="preserve">Atajo para crear método </w:t>
+      </w:r>
+      <w:proofErr w:type="spellStart"/>
+      <w:r>
+        <w:t>main</w:t>
+      </w:r>
+      <w:proofErr w:type="spellEnd"/>
+      <w:r>
+        <w:t>.</w:t>
+      </w:r>
+    </w:p>
+    <w:p>
+      <w:pPr>
+        <w:pStyle w:val="Prrafodelista"/>
+        <w:numPr>
+          <w:ilvl w:val="0"/>
+          <w:numId w:val="2"/>
+        </w:numPr>
+      </w:pPr>
+      <w:r>
+        <w:t>Las variables almacenan valores y no referencias.</w:t>
+      </w:r>
+    </w:p>
+    <w:tbl>
+      <w:tblPr>
+        <w:tblStyle w:val="Tablaconcuadrcula"/>
+        <w:tblW w:w="0" w:type="auto"/>
+        <w:tblLook w:val="04A0" w:firstRow="1" w:lastRow="0" w:firstColumn="1" w:lastColumn="0" w:noHBand="0" w:noVBand="1"/>
+      </w:tblPr>
+      <w:tblGrid>
+        <w:gridCol w:w="4055"/>
+      </w:tblGrid>
+      <w:tr>
+        <w:tc>
+          <w:tcPr>
+            <w:tcW w:w="4055" w:type="dxa"/>
+          </w:tcPr>
+          <w:p>
+            <w:r>
+              <w:drawing>
+                <wp:inline distT="0" distB="0" distL="0" distR="0" wp14:anchorId="052FA8BF" wp14:editId="10695E03">
+                  <wp:extent cx="2581275" cy="3252470"/>
+                  <wp:effectExtent l="0" t="0" r="9525" b="5080"/>
+                  <wp:docPr id="28" name="Imagen 28"/>
+                  <wp:cNvGraphicFramePr>
+                    <a:graphicFrameLocks xmlns:a="http://schemas.openxmlformats.org/drawingml/2006/main" noChangeAspect="1"/>
+                  </wp:cNvGraphicFramePr>
+                  <a:graphic xmlns:a="http://schemas.openxmlformats.org/drawingml/2006/main">
+                    <a:graphicData uri="http://schemas.openxmlformats.org/drawingml/2006/picture">
+                      <pic:pic xmlns:pic="http://schemas.openxmlformats.org/drawingml/2006/picture">
+                        <pic:nvPicPr>
+                          <pic:cNvPr id="1" name=""/>
+                          <pic:cNvPicPr/>
+                        </pic:nvPicPr>
+                        <pic:blipFill>
+                          <a:blip r:embed="rId46"/>
+                          <a:stretch>
+                            <a:fillRect/>
+                          </a:stretch>
+                        </pic:blipFill>
+                        <pic:spPr>
+                          <a:xfrm>
+                            <a:off x="0" y="0"/>
+                            <a:ext cx="2581275" cy="3252470"/>
+                          </a:xfrm>
+                          <a:prstGeom prst="rect">
+                            <a:avLst/>
+                          </a:prstGeom>
+                        </pic:spPr>
+                      </pic:pic>
+                    </a:graphicData>
+                  </a:graphic>
+                </wp:inline>
+              </w:drawing>
+            </w:r>
+          </w:p>
+          <w:p>
+            <w:r>
+              <w:lastRenderedPageBreak/>
+              <w:drawing>
+                <wp:inline distT="0" distB="0" distL="0" distR="0" wp14:anchorId="6A421EFD" wp14:editId="05ABB568">
+                  <wp:extent cx="2581275" cy="2802890"/>
+                  <wp:effectExtent l="0" t="0" r="9525" b="0"/>
+                  <wp:docPr id="43" name="Imagen 43"/>
+                  <wp:cNvGraphicFramePr>
+                    <a:graphicFrameLocks xmlns:a="http://schemas.openxmlformats.org/drawingml/2006/main" noChangeAspect="1"/>
+                  </wp:cNvGraphicFramePr>
+                  <a:graphic xmlns:a="http://schemas.openxmlformats.org/drawingml/2006/main">
+                    <a:graphicData uri="http://schemas.openxmlformats.org/drawingml/2006/picture">
+                      <pic:pic xmlns:pic="http://schemas.openxmlformats.org/drawingml/2006/picture">
+                        <pic:nvPicPr>
+                          <pic:cNvPr id="1" name=""/>
+                          <pic:cNvPicPr/>
+                        </pic:nvPicPr>
+                        <pic:blipFill>
+                          <a:blip r:embed="rId47"/>
+                          <a:stretch>
+                            <a:fillRect/>
+                          </a:stretch>
+                        </pic:blipFill>
+                        <pic:spPr>
+                          <a:xfrm>
+                            <a:off x="0" y="0"/>
+                            <a:ext cx="2581275" cy="2802890"/>
+                          </a:xfrm>
+                          <a:prstGeom prst="rect">
+                            <a:avLst/>
+                          </a:prstGeom>
+                        </pic:spPr>
+                      </pic:pic>
+                    </a:graphicData>
+                  </a:graphic>
+                </wp:inline>
+              </w:drawing>
+            </w:r>
+          </w:p>
+          <w:p>
+            <w:r>
+              <w:drawing>
+                <wp:inline distT="0" distB="0" distL="0" distR="0" wp14:anchorId="082898E8" wp14:editId="187EA618">
+                  <wp:extent cx="2581275" cy="2748280"/>
+                  <wp:effectExtent l="0" t="0" r="9525" b="0"/>
+                  <wp:docPr id="44" name="Imagen 44"/>
+                  <wp:cNvGraphicFramePr>
+                    <a:graphicFrameLocks xmlns:a="http://schemas.openxmlformats.org/drawingml/2006/main" noChangeAspect="1"/>
+                  </wp:cNvGraphicFramePr>
+                  <a:graphic xmlns:a="http://schemas.openxmlformats.org/drawingml/2006/main">
+                    <a:graphicData uri="http://schemas.openxmlformats.org/drawingml/2006/picture">
+                      <pic:pic xmlns:pic="http://schemas.openxmlformats.org/drawingml/2006/picture">
+                        <pic:nvPicPr>
+                          <pic:cNvPr id="1" name=""/>
+                          <pic:cNvPicPr/>
+                        </pic:nvPicPr>
+                        <pic:blipFill>
+                          <a:blip r:embed="rId48"/>
+                          <a:stretch>
+                            <a:fillRect/>
+                          </a:stretch>
+                        </pic:blipFill>
+                        <pic:spPr>
+                          <a:xfrm>
+                            <a:off x="0" y="0"/>
+                            <a:ext cx="2581275" cy="2748280"/>
+                          </a:xfrm>
+                          <a:prstGeom prst="rect">
+                            <a:avLst/>
+                          </a:prstGeom>
+                        </pic:spPr>
+                      </pic:pic>
+                    </a:graphicData>
+                  </a:graphic>
+                </wp:inline>
+              </w:drawing>
+            </w:r>
+          </w:p>
+          <w:p>
+            <w:r>
+              <w:drawing>
+                <wp:inline distT="0" distB="0" distL="0" distR="0" wp14:anchorId="27C0580C" wp14:editId="18FE95F6">
+                  <wp:extent cx="2581275" cy="3081020"/>
+                  <wp:effectExtent l="0" t="0" r="9525" b="5080"/>
+                  <wp:docPr id="45" name="Imagen 45"/>
+                  <wp:cNvGraphicFramePr>
+                    <a:graphicFrameLocks xmlns:a="http://schemas.openxmlformats.org/drawingml/2006/main" noChangeAspect="1"/>
+                  </wp:cNvGraphicFramePr>
+                  <a:graphic xmlns:a="http://schemas.openxmlformats.org/drawingml/2006/main">
+                    <a:graphicData uri="http://schemas.openxmlformats.org/drawingml/2006/picture">
+                      <pic:pic xmlns:pic="http://schemas.openxmlformats.org/drawingml/2006/picture">
+                        <pic:nvPicPr>
+                          <pic:cNvPr id="1" name=""/>
+                          <pic:cNvPicPr/>
+                        </pic:nvPicPr>
+                        <pic:blipFill>
+                          <a:blip r:embed="rId49"/>
+                          <a:stretch>
+                            <a:fillRect/>
+                          </a:stretch>
+                        </pic:blipFill>
+                        <pic:spPr>
+                          <a:xfrm>
+                            <a:off x="0" y="0"/>
+                            <a:ext cx="2581275" cy="3081020"/>
+                          </a:xfrm>
+                          <a:prstGeom prst="rect">
+                            <a:avLst/>
+                          </a:prstGeom>
+                        </pic:spPr>
+                      </pic:pic>
+                    </a:graphicData>
+                  </a:graphic>
+                </wp:inline>
+              </w:drawing>
+            </w:r>
+          </w:p>
+          <w:p>
+            <w:r>
+              <w:drawing>
+                <wp:inline distT="0" distB="0" distL="0" distR="0" wp14:anchorId="528E34A8" wp14:editId="3486EB05">
+                  <wp:extent cx="2581275" cy="2719705"/>
+                  <wp:effectExtent l="0" t="0" r="9525" b="4445"/>
+                  <wp:docPr id="46" name="Imagen 46"/>
+                  <wp:cNvGraphicFramePr>
+                    <a:graphicFrameLocks xmlns:a="http://schemas.openxmlformats.org/drawingml/2006/main" noChangeAspect="1"/>
+                  </wp:cNvGraphicFramePr>
+                  <a:graphic xmlns:a="http://schemas.openxmlformats.org/drawingml/2006/main">
+                    <a:graphicData uri="http://schemas.openxmlformats.org/drawingml/2006/picture">
+                      <pic:pic xmlns:pic="http://schemas.openxmlformats.org/drawingml/2006/picture">
+                        <pic:nvPicPr>
+                          <pic:cNvPr id="1" name=""/>
+                          <pic:cNvPicPr/>
+                        </pic:nvPicPr>
+                        <pic:blipFill>
+                          <a:blip r:embed="rId50"/>
+                          <a:stretch>
+                            <a:fillRect/>
+                          </a:stretch>
+                        </pic:blipFill>
+                        <pic:spPr>
+                          <a:xfrm>
+                            <a:off x="0" y="0"/>
+                            <a:ext cx="2581275" cy="2719705"/>
+                          </a:xfrm>
+                          <a:prstGeom prst="rect">
+                            <a:avLst/>
+                          </a:prstGeom>
+                        </pic:spPr>
+                      </pic:pic>
+                    </a:graphicData>
+                  </a:graphic>
+                </wp:inline>
+              </w:drawing>
+            </w:r>
+          </w:p>
+          <w:p>
+            <w:r>
+              <w:lastRenderedPageBreak/>
+              <w:drawing>
+                <wp:inline distT="0" distB="0" distL="0" distR="0" wp14:anchorId="0CF77111" wp14:editId="0BB943BD">
+                  <wp:extent cx="2581275" cy="2742565"/>
+                  <wp:effectExtent l="0" t="0" r="9525" b="635"/>
+                  <wp:docPr id="47" name="Imagen 47"/>
+                  <wp:cNvGraphicFramePr>
+                    <a:graphicFrameLocks xmlns:a="http://schemas.openxmlformats.org/drawingml/2006/main" noChangeAspect="1"/>
+                  </wp:cNvGraphicFramePr>
+                  <a:graphic xmlns:a="http://schemas.openxmlformats.org/drawingml/2006/main">
+                    <a:graphicData uri="http://schemas.openxmlformats.org/drawingml/2006/picture">
+                      <pic:pic xmlns:pic="http://schemas.openxmlformats.org/drawingml/2006/picture">
+                        <pic:nvPicPr>
+                          <pic:cNvPr id="1" name=""/>
+                          <pic:cNvPicPr/>
+                        </pic:nvPicPr>
+                        <pic:blipFill>
+                          <a:blip r:embed="rId51"/>
+                          <a:stretch>
+                            <a:fillRect/>
+                          </a:stretch>
+                        </pic:blipFill>
+                        <pic:spPr>
+                          <a:xfrm>
+                            <a:off x="0" y="0"/>
+                            <a:ext cx="2581275" cy="2742565"/>
+                          </a:xfrm>
+                          <a:prstGeom prst="rect">
+                            <a:avLst/>
+                          </a:prstGeom>
+                        </pic:spPr>
+                      </pic:pic>
+                    </a:graphicData>
+                  </a:graphic>
+                </wp:inline>
+              </w:drawing>
+            </w:r>
+          </w:p>
+          <w:p>
+            <w:r>
+              <w:drawing>
+                <wp:inline distT="0" distB="0" distL="0" distR="0" wp14:anchorId="5927A654" wp14:editId="6124C5D9">
+                  <wp:extent cx="2581275" cy="2985135"/>
+                  <wp:effectExtent l="0" t="0" r="9525" b="5715"/>
+                  <wp:docPr id="48" name="Imagen 48"/>
+                  <wp:cNvGraphicFramePr>
+                    <a:graphicFrameLocks xmlns:a="http://schemas.openxmlformats.org/drawingml/2006/main" noChangeAspect="1"/>
+                  </wp:cNvGraphicFramePr>
+                  <a:graphic xmlns:a="http://schemas.openxmlformats.org/drawingml/2006/main">
+                    <a:graphicData uri="http://schemas.openxmlformats.org/drawingml/2006/picture">
+                      <pic:pic xmlns:pic="http://schemas.openxmlformats.org/drawingml/2006/picture">
+                        <pic:nvPicPr>
+                          <pic:cNvPr id="1" name=""/>
+                          <pic:cNvPicPr/>
+                        </pic:nvPicPr>
+                        <pic:blipFill>
+                          <a:blip r:embed="rId52"/>
+                          <a:stretch>
+                            <a:fillRect/>
+                          </a:stretch>
+                        </pic:blipFill>
+                        <pic:spPr>
+                          <a:xfrm>
+                            <a:off x="0" y="0"/>
+                            <a:ext cx="2581275" cy="2985135"/>
+                          </a:xfrm>
+                          <a:prstGeom prst="rect">
+                            <a:avLst/>
+                          </a:prstGeom>
+                        </pic:spPr>
+                      </pic:pic>
+                    </a:graphicData>
+                  </a:graphic>
+                </wp:inline>
+              </w:drawing>
+            </w:r>
+          </w:p>
+          <w:p>
+            <w:r>
+              <w:drawing>
+                <wp:inline distT="0" distB="0" distL="0" distR="0" wp14:anchorId="079B3961" wp14:editId="68F500C6">
+                  <wp:extent cx="2581275" cy="2902585"/>
+                  <wp:effectExtent l="0" t="0" r="9525" b="0"/>
+                  <wp:docPr id="49" name="Imagen 49"/>
+                  <wp:cNvGraphicFramePr>
+                    <a:graphicFrameLocks xmlns:a="http://schemas.openxmlformats.org/drawingml/2006/main" noChangeAspect="1"/>
+                  </wp:cNvGraphicFramePr>
+                  <a:graphic xmlns:a="http://schemas.openxmlformats.org/drawingml/2006/main">
+                    <a:graphicData uri="http://schemas.openxmlformats.org/drawingml/2006/picture">
+                      <pic:pic xmlns:pic="http://schemas.openxmlformats.org/drawingml/2006/picture">
+                        <pic:nvPicPr>
+                          <pic:cNvPr id="1" name=""/>
+                          <pic:cNvPicPr/>
+                        </pic:nvPicPr>
+                        <pic:blipFill>
+                          <a:blip r:embed="rId53"/>
+                          <a:stretch>
+                            <a:fillRect/>
+                          </a:stretch>
+                        </pic:blipFill>
+                        <pic:spPr>
+                          <a:xfrm>
+                            <a:off x="0" y="0"/>
+                            <a:ext cx="2581275" cy="2902585"/>
+                          </a:xfrm>
+                          <a:prstGeom prst="rect">
+                            <a:avLst/>
+                          </a:prstGeom>
+                        </pic:spPr>
+                      </pic:pic>
+                    </a:graphicData>
+                  </a:graphic>
+                </wp:inline>
+              </w:drawing>
+            </w:r>
+          </w:p>
+          <w:p>
+            <w:r>
+              <w:drawing>
+                <wp:inline distT="0" distB="0" distL="0" distR="0" wp14:anchorId="3E50B9FB" wp14:editId="39FBB910">
+                  <wp:extent cx="2581275" cy="2815590"/>
+                  <wp:effectExtent l="0" t="0" r="9525" b="3810"/>
+                  <wp:docPr id="50" name="Imagen 50"/>
+                  <wp:cNvGraphicFramePr>
+                    <a:graphicFrameLocks xmlns:a="http://schemas.openxmlformats.org/drawingml/2006/main" noChangeAspect="1"/>
+                  </wp:cNvGraphicFramePr>
+                  <a:graphic xmlns:a="http://schemas.openxmlformats.org/drawingml/2006/main">
+                    <a:graphicData uri="http://schemas.openxmlformats.org/drawingml/2006/picture">
+                      <pic:pic xmlns:pic="http://schemas.openxmlformats.org/drawingml/2006/picture">
+                        <pic:nvPicPr>
+                          <pic:cNvPr id="1" name=""/>
+                          <pic:cNvPicPr/>
+                        </pic:nvPicPr>
+                        <pic:blipFill>
+                          <a:blip r:embed="rId54"/>
+                          <a:stretch>
+                            <a:fillRect/>
+                          </a:stretch>
+                        </pic:blipFill>
+                        <pic:spPr>
+                          <a:xfrm>
+                            <a:off x="0" y="0"/>
+                            <a:ext cx="2581275" cy="2815590"/>
+                          </a:xfrm>
+                          <a:prstGeom prst="rect">
+                            <a:avLst/>
+                          </a:prstGeom>
+                        </pic:spPr>
+                      </pic:pic>
+                    </a:graphicData>
+                  </a:graphic>
+                </wp:inline>
+              </w:drawing>
+            </w:r>
+          </w:p>
+          <w:p>
+            <w:r>
+              <w:lastRenderedPageBreak/>
+              <w:drawing>
+                <wp:inline distT="0" distB="0" distL="0" distR="0" wp14:anchorId="068F1AD2" wp14:editId="3B04A303">
+                  <wp:extent cx="2581275" cy="3196590"/>
+                  <wp:effectExtent l="0" t="0" r="9525" b="3810"/>
+                  <wp:docPr id="51" name="Imagen 51"/>
+                  <wp:cNvGraphicFramePr>
+                    <a:graphicFrameLocks xmlns:a="http://schemas.openxmlformats.org/drawingml/2006/main" noChangeAspect="1"/>
+                  </wp:cNvGraphicFramePr>
+                  <a:graphic xmlns:a="http://schemas.openxmlformats.org/drawingml/2006/main">
+                    <a:graphicData uri="http://schemas.openxmlformats.org/drawingml/2006/picture">
+                      <pic:pic xmlns:pic="http://schemas.openxmlformats.org/drawingml/2006/picture">
+                        <pic:nvPicPr>
+                          <pic:cNvPr id="1" name=""/>
+                          <pic:cNvPicPr/>
+                        </pic:nvPicPr>
+                        <pic:blipFill>
+                          <a:blip r:embed="rId55"/>
+                          <a:stretch>
+                            <a:fillRect/>
+                          </a:stretch>
+                        </pic:blipFill>
+                        <pic:spPr>
+                          <a:xfrm>
+                            <a:off x="0" y="0"/>
+                            <a:ext cx="2581275" cy="3196590"/>
+                          </a:xfrm>
+                          <a:prstGeom prst="rect">
+                            <a:avLst/>
+                          </a:prstGeom>
+                        </pic:spPr>
+                      </pic:pic>
+                    </a:graphicData>
+                  </a:graphic>
+                </wp:inline>
+              </w:drawing>
+            </w:r>
+          </w:p>
+        </w:tc>
+      </w:tr>
+    </w:tbl>
+    <w:p/>
     <w:p>
       <w:pPr>
         <w:pStyle w:val="Ttulo2"/>
@@ -2409,7 +2948,7 @@
           <w:numId w:val="2"/>
         </w:numPr>
       </w:pPr>
-      <w:hyperlink r:id="rId46" w:history="1">
+      <w:hyperlink r:id="rId56" w:history="1">
         <w:r>
           <w:rPr>
             <w:rStyle w:val="Hipervnculo"/>
@@ -2426,7 +2965,7 @@
           <w:numId w:val="2"/>
         </w:numPr>
       </w:pPr>
-      <w:hyperlink r:id="rId47" w:anchor="java8-windows" w:history="1">
+      <w:hyperlink r:id="rId57" w:anchor="java8-windows" w:history="1">
         <w:r>
           <w:rPr>
             <w:rStyle w:val="Hipervnculo"/>
@@ -2446,7 +2985,7 @@
           <w:numId w:val="2"/>
         </w:numPr>
       </w:pPr>
-      <w:hyperlink r:id="rId48" w:history="1">
+      <w:hyperlink r:id="rId58" w:history="1">
         <w:r>
           <w:rPr>
             <w:rStyle w:val="Hipervnculo"/>
@@ -2466,7 +3005,7 @@
           <w:numId w:val="2"/>
         </w:numPr>
       </w:pPr>
-      <w:hyperlink r:id="rId49" w:history="1">
+      <w:hyperlink r:id="rId59" w:history="1">
         <w:r>
           <w:rPr>
             <w:rStyle w:val="Hipervnculo"/>
@@ -2491,7 +3030,7 @@
           <w:u w:val="none"/>
         </w:rPr>
       </w:pPr>
-      <w:hyperlink r:id="rId50" w:history="1">
+      <w:hyperlink r:id="rId60" w:history="1">
         <w:r>
           <w:rPr>
             <w:rStyle w:val="Hipervnculo"/>
@@ -2508,7 +3047,7 @@
           <w:numId w:val="2"/>
         </w:numPr>
       </w:pPr>
-      <w:hyperlink r:id="rId51" w:history="1">
+      <w:hyperlink r:id="rId61" w:history="1">
         <w:r>
           <w:rPr>
             <w:rStyle w:val="Hipervnculo"/>
@@ -2599,7 +3138,6 @@
         </w:numPr>
       </w:pPr>
       <w:r>
-        <w:lastRenderedPageBreak/>
         <w:t>Software de código abierto (Open-</w:t>
       </w:r>
       <w:proofErr w:type="spellStart"/>

</xml_diff>